<commit_message>
Actualitzacio set santa 22
Tambe actualitzat seccio lloguers (treu opcio menjar)
</commit_message>
<xml_diff>
--- a/files/preusLloguer.docx
+++ b/files/preusLloguer.docx
@@ -7,6 +7,7 @@
         <w:pStyle w:val="Standard"/>
         <w:jc w:val="center"/>
         <w:rPr>
+          <w:rFonts w:hint="eastAsia"/>
           <w:b/>
           <w:noProof/>
           <w:sz w:val="29"/>
@@ -39,6 +40,7 @@
       <w:pPr>
         <w:pStyle w:val="Standard"/>
         <w:rPr>
+          <w:rFonts w:hint="eastAsia"/>
           <w:b/>
           <w:noProof/>
           <w:sz w:val="27"/>
@@ -51,6 +53,7 @@
       <w:pPr>
         <w:pStyle w:val="Standard"/>
         <w:rPr>
+          <w:rFonts w:hint="eastAsia"/>
           <w:noProof/>
           <w:sz w:val="23"/>
           <w:szCs w:val="21"/>
@@ -62,6 +65,7 @@
       <w:pPr>
         <w:pStyle w:val="Standard"/>
         <w:rPr>
+          <w:rFonts w:hint="eastAsia"/>
           <w:noProof/>
           <w:sz w:val="23"/>
           <w:szCs w:val="21"/>
@@ -91,6 +95,7 @@
       <w:pPr>
         <w:pStyle w:val="Standard"/>
         <w:rPr>
+          <w:rFonts w:hint="eastAsia"/>
           <w:noProof/>
           <w:sz w:val="23"/>
           <w:szCs w:val="21"/>
@@ -121,6 +126,7 @@
       <w:pPr>
         <w:pStyle w:val="Standard"/>
         <w:rPr>
+          <w:rFonts w:hint="eastAsia"/>
           <w:noProof/>
           <w:sz w:val="23"/>
           <w:szCs w:val="21"/>
@@ -132,6 +138,7 @@
       <w:pPr>
         <w:pStyle w:val="Standard"/>
         <w:rPr>
+          <w:rFonts w:hint="eastAsia"/>
           <w:noProof/>
           <w:sz w:val="23"/>
           <w:szCs w:val="21"/>
@@ -152,6 +159,7 @@
       <w:pPr>
         <w:pStyle w:val="Standard"/>
         <w:rPr>
+          <w:rFonts w:hint="eastAsia"/>
           <w:b/>
           <w:noProof/>
           <w:sz w:val="27"/>
@@ -243,6 +251,7 @@
       <w:pPr>
         <w:pStyle w:val="Standard"/>
         <w:rPr>
+          <w:rFonts w:hint="eastAsia"/>
           <w:b/>
           <w:noProof/>
           <w:sz w:val="27"/>
@@ -447,6 +456,7 @@
         <w:pStyle w:val="Standard"/>
         <w:ind w:firstLine="708"/>
         <w:rPr>
+          <w:rFonts w:hint="eastAsia"/>
           <w:b/>
           <w:noProof/>
           <w:sz w:val="22"/>
@@ -834,6 +844,7 @@
       <w:pPr>
         <w:pStyle w:val="Standard"/>
         <w:rPr>
+          <w:rFonts w:hint="eastAsia"/>
           <w:b/>
           <w:noProof/>
           <w:sz w:val="27"/>
@@ -846,6 +857,7 @@
       <w:pPr>
         <w:pStyle w:val="Standard"/>
         <w:rPr>
+          <w:rFonts w:hint="eastAsia"/>
           <w:b/>
           <w:noProof/>
           <w:sz w:val="27"/>
@@ -858,6 +870,7 @@
       <w:pPr>
         <w:pStyle w:val="Standard"/>
         <w:rPr>
+          <w:rFonts w:hint="eastAsia"/>
           <w:b/>
           <w:noProof/>
           <w:sz w:val="27"/>
@@ -871,6 +884,7 @@
         <w:pStyle w:val="Standard"/>
         <w:jc w:val="center"/>
         <w:rPr>
+          <w:rFonts w:hint="eastAsia"/>
           <w:b/>
           <w:noProof/>
           <w:sz w:val="29"/>
@@ -894,6 +908,7 @@
         <w:pStyle w:val="Standard"/>
         <w:jc w:val="center"/>
         <w:rPr>
+          <w:rFonts w:hint="eastAsia"/>
           <w:b/>
           <w:noProof/>
           <w:sz w:val="29"/>
@@ -906,6 +921,7 @@
       <w:pPr>
         <w:pStyle w:val="Standard"/>
         <w:rPr>
+          <w:rFonts w:hint="eastAsia"/>
           <w:noProof/>
           <w:sz w:val="23"/>
           <w:szCs w:val="21"/>
@@ -945,6 +961,7 @@
       <w:pPr>
         <w:pStyle w:val="Standard"/>
         <w:rPr>
+          <w:rFonts w:hint="eastAsia"/>
           <w:noProof/>
           <w:sz w:val="23"/>
           <w:szCs w:val="21"/>
@@ -965,6 +982,7 @@
       <w:pPr>
         <w:pStyle w:val="Standard"/>
         <w:rPr>
+          <w:rFonts w:hint="eastAsia"/>
           <w:noProof/>
           <w:sz w:val="23"/>
           <w:szCs w:val="21"/>
@@ -976,6 +994,7 @@
       <w:pPr>
         <w:pStyle w:val="Standard"/>
         <w:rPr>
+          <w:rFonts w:hint="eastAsia"/>
           <w:noProof/>
           <w:sz w:val="23"/>
           <w:szCs w:val="21"/>
@@ -1068,6 +1087,7 @@
       <w:pPr>
         <w:pStyle w:val="Standard"/>
         <w:rPr>
+          <w:rFonts w:hint="eastAsia"/>
           <w:b/>
           <w:noProof/>
           <w:sz w:val="27"/>
@@ -1090,6 +1110,7 @@
       <w:pPr>
         <w:pStyle w:val="Standard"/>
         <w:rPr>
+          <w:rFonts w:hint="eastAsia"/>
           <w:b/>
           <w:noProof/>
           <w:sz w:val="27"/>
@@ -1103,6 +1124,7 @@
         <w:pStyle w:val="Standard"/>
         <w:jc w:val="both"/>
         <w:rPr>
+          <w:rFonts w:hint="eastAsia"/>
           <w:b/>
           <w:sz w:val="21"/>
           <w:szCs w:val="21"/>
@@ -1129,50 +1151,19 @@
         <w:jc w:val="both"/>
         <w:textAlignment w:val="auto"/>
         <w:rPr>
-          <w:sz w:val="21"/>
-          <w:szCs w:val="21"/>
-          <w:lang w:val="ca-ES"/>
-        </w:rPr>
-      </w:pPr>
-      <w:r>
-        <w:rPr>
-          <w:sz w:val="21"/>
-          <w:szCs w:val="21"/>
-          <w:lang w:val="ca-ES"/>
-        </w:rPr>
-        <w:t>Activitat o Jo</w:t>
-      </w:r>
-      <w:r>
-        <w:rPr>
-          <w:sz w:val="21"/>
-          <w:szCs w:val="21"/>
-          <w:lang w:val="ca-ES"/>
-        </w:rPr>
-        <w:t>c organitzat d’aproximadament 1.5</w:t>
-      </w:r>
-      <w:r>
-        <w:rPr>
-          <w:sz w:val="21"/>
-          <w:szCs w:val="21"/>
-          <w:lang w:val="ca-ES"/>
-        </w:rPr>
-        <w:t xml:space="preserve"> hor</w:t>
-      </w:r>
-      <w:r>
-        <w:rPr>
-          <w:sz w:val="21"/>
-          <w:szCs w:val="21"/>
-          <w:lang w:val="ca-ES"/>
-        </w:rPr>
-        <w:t>es</w:t>
-      </w:r>
-      <w:r>
-        <w:rPr>
-          <w:sz w:val="21"/>
-          <w:szCs w:val="21"/>
-          <w:lang w:val="ca-ES"/>
-        </w:rPr>
-        <w:t>, amb monitors inclosos.</w:t>
+          <w:rFonts w:hint="eastAsia"/>
+          <w:sz w:val="21"/>
+          <w:szCs w:val="21"/>
+          <w:lang w:val="ca-ES"/>
+        </w:rPr>
+      </w:pPr>
+      <w:r>
+        <w:rPr>
+          <w:sz w:val="21"/>
+          <w:szCs w:val="21"/>
+          <w:lang w:val="ca-ES"/>
+        </w:rPr>
+        <w:t>Activitat o Joc organitzat d’aproximadament 1.5 hores, amb monitors inclosos.</w:t>
       </w:r>
     </w:p>
     <w:p>
@@ -1185,6 +1176,7 @@
         <w:jc w:val="both"/>
         <w:textAlignment w:val="auto"/>
         <w:rPr>
+          <w:rFonts w:hint="eastAsia"/>
           <w:sz w:val="21"/>
           <w:szCs w:val="21"/>
           <w:lang w:val="ca-ES"/>
@@ -1251,6 +1243,7 @@
       <w:pPr>
         <w:pStyle w:val="Standard"/>
         <w:rPr>
+          <w:rFonts w:hint="eastAsia"/>
           <w:b/>
           <w:noProof/>
           <w:sz w:val="22"/>
@@ -1286,7 +1279,7 @@
           <w:szCs w:val="22"/>
           <w:lang w:val="ca-ES"/>
         </w:rPr>
-        <w:t>80</w:t>
+        <w:t>80 €</w:t>
       </w:r>
       <w:r>
         <w:rPr>
@@ -1296,7 +1289,7 @@
           <w:szCs w:val="22"/>
           <w:lang w:val="ca-ES"/>
         </w:rPr>
-        <w:t xml:space="preserve"> €</w:t>
+        <w:t xml:space="preserve"> x </w:t>
       </w:r>
       <w:r>
         <w:rPr>
@@ -1306,35 +1299,27 @@
           <w:szCs w:val="22"/>
           <w:lang w:val="ca-ES"/>
         </w:rPr>
-        <w:t xml:space="preserve"> x </w:t>
-      </w:r>
-      <w:r>
-        <w:rPr>
+        <w:t>activitat</w:t>
+      </w:r>
+    </w:p>
+    <w:p>
+      <w:pPr>
+        <w:pStyle w:val="Standard"/>
+        <w:rPr>
+          <w:rFonts w:hint="eastAsia"/>
           <w:b/>
           <w:noProof/>
           <w:sz w:val="22"/>
           <w:szCs w:val="22"/>
           <w:lang w:val="ca-ES"/>
         </w:rPr>
-        <w:t>activitat</w:t>
-      </w:r>
-    </w:p>
-    <w:p>
-      <w:pPr>
-        <w:pStyle w:val="Standard"/>
-        <w:rPr>
-          <w:b/>
-          <w:noProof/>
-          <w:sz w:val="22"/>
-          <w:szCs w:val="22"/>
-          <w:lang w:val="ca-ES"/>
-        </w:rPr>
-      </w:pPr>
-    </w:p>
-    <w:p>
-      <w:pPr>
-        <w:pStyle w:val="Standard"/>
-        <w:rPr>
+      </w:pPr>
+    </w:p>
+    <w:p>
+      <w:pPr>
+        <w:pStyle w:val="Standard"/>
+        <w:rPr>
+          <w:rFonts w:hint="eastAsia"/>
           <w:b/>
           <w:noProof/>
           <w:sz w:val="22"/>
@@ -1428,6 +1413,7 @@
       <w:pPr>
         <w:pStyle w:val="Standard"/>
         <w:rPr>
+          <w:rFonts w:hint="eastAsia"/>
           <w:b/>
           <w:noProof/>
           <w:sz w:val="27"/>
@@ -1450,6 +1436,7 @@
       <w:pPr>
         <w:pStyle w:val="Standard"/>
         <w:rPr>
+          <w:rFonts w:hint="eastAsia"/>
           <w:b/>
           <w:noProof/>
           <w:sz w:val="27"/>
@@ -1463,6 +1450,7 @@
         <w:pStyle w:val="Standard"/>
         <w:jc w:val="both"/>
         <w:rPr>
+          <w:rFonts w:hint="eastAsia"/>
           <w:b/>
           <w:sz w:val="21"/>
           <w:szCs w:val="21"/>
@@ -1508,16 +1496,7 @@
           <w:szCs w:val="21"/>
           <w:lang w:val="ca-ES"/>
         </w:rPr>
-        <w:t xml:space="preserve">ontractar un </w:t>
-      </w:r>
-      <w:bookmarkStart w:id="0" w:name="_GoBack"/>
-      <w:r>
-        <w:rPr>
-          <w:sz w:val="21"/>
-          <w:szCs w:val="21"/>
-          <w:lang w:val="ca-ES"/>
-        </w:rPr>
-        <w:t>monitor per que vigili la zona de joc (sense activitat)</w:t>
+        <w:t>ontractar un monitor per que vigili la zona de joc (sense activitat)</w:t>
       </w:r>
       <w:r>
         <w:rPr>
@@ -1527,12 +1506,12 @@
         </w:rPr>
         <w:t>.</w:t>
       </w:r>
-      <w:bookmarkEnd w:id="0"/>
-    </w:p>
-    <w:p>
-      <w:pPr>
-        <w:pStyle w:val="Standard"/>
-        <w:rPr>
+    </w:p>
+    <w:p>
+      <w:pPr>
+        <w:pStyle w:val="Standard"/>
+        <w:rPr>
+          <w:rFonts w:hint="eastAsia"/>
           <w:b/>
           <w:noProof/>
           <w:sz w:val="22"/>
@@ -1605,1493 +1584,43 @@
       <w:pPr>
         <w:pStyle w:val="Standard"/>
         <w:rPr>
-          <w:b/>
-          <w:noProof/>
-          <w:sz w:val="22"/>
-          <w:szCs w:val="22"/>
-          <w:lang w:val="ca-ES"/>
-        </w:rPr>
-      </w:pPr>
-    </w:p>
-    <w:p>
-      <w:pPr>
-        <w:pStyle w:val="Standard"/>
-        <w:rPr>
-          <w:b/>
-          <w:noProof/>
-          <w:sz w:val="27"/>
-          <w:szCs w:val="21"/>
-          <w:lang w:val="ca-ES"/>
-        </w:rPr>
-      </w:pPr>
-      <w:r>
-        <w:rPr>
-          <w:noProof/>
+          <w:rFonts w:hint="eastAsia"/>
+          <w:noProof/>
+          <w:sz w:val="23"/>
+          <w:szCs w:val="21"/>
+          <w:lang w:val="ca-ES"/>
+        </w:rPr>
+      </w:pPr>
+    </w:p>
+    <w:p>
+      <w:pPr>
+        <w:pStyle w:val="Standard"/>
+        <w:rPr>
+          <w:rFonts w:hint="eastAsia"/>
+          <w:noProof/>
+          <w:sz w:val="23"/>
+          <w:szCs w:val="21"/>
+          <w:lang w:val="ca-ES"/>
+        </w:rPr>
+      </w:pPr>
+      <w:r>
+        <w:rPr>
+          <w:noProof/>
+          <w:sz w:val="30"/>
           <w:lang w:val="en-GB" w:eastAsia="en-GB" w:bidi="ar-SA"/>
         </w:rPr>
         <mc:AlternateContent>
           <mc:Choice Requires="wps">
             <w:drawing>
-              <wp:anchor distT="0" distB="0" distL="114300" distR="114300" simplePos="0" relativeHeight="251667456" behindDoc="1" locked="0" layoutInCell="1" allowOverlap="1" wp14:anchorId="41D39437" wp14:editId="21928060">
+              <wp:anchor distT="0" distB="0" distL="114300" distR="114300" simplePos="0" relativeHeight="251665408" behindDoc="1" locked="0" layoutInCell="1" allowOverlap="1" wp14:anchorId="302CAFBA" wp14:editId="10065702">
                 <wp:simplePos x="0" y="0"/>
                 <wp:positionH relativeFrom="margin">
-                  <wp:posOffset>-136047</wp:posOffset>
+                  <wp:posOffset>-139700</wp:posOffset>
                 </wp:positionH>
                 <wp:positionV relativeFrom="paragraph">
-                  <wp:posOffset>136434</wp:posOffset>
+                  <wp:posOffset>119062</wp:posOffset>
                 </wp:positionV>
-                <wp:extent cx="5657850" cy="5949315"/>
-                <wp:effectExtent l="0" t="0" r="19050" b="13335"/>
-                <wp:wrapNone/>
-                <wp:docPr id="2" name="Rectangle: Rounded Corners 2"/>
-                <wp:cNvGraphicFramePr/>
-                <a:graphic xmlns:a="http://schemas.openxmlformats.org/drawingml/2006/main">
-                  <a:graphicData uri="http://schemas.microsoft.com/office/word/2010/wordprocessingShape">
-                    <wps:wsp>
-                      <wps:cNvSpPr/>
-                      <wps:spPr>
-                        <a:xfrm>
-                          <a:off x="0" y="0"/>
-                          <a:ext cx="5657850" cy="5949315"/>
-                        </a:xfrm>
-                        <a:prstGeom prst="roundRect">
-                          <a:avLst>
-                            <a:gd name="adj" fmla="val 998"/>
-                          </a:avLst>
-                        </a:prstGeom>
-                        <a:solidFill>
-                          <a:schemeClr val="accent6">
-                            <a:lumMod val="20000"/>
-                            <a:lumOff val="80000"/>
-                            <a:alpha val="50000"/>
-                          </a:schemeClr>
-                        </a:solidFill>
-                        <a:ln w="19050"/>
-                      </wps:spPr>
-                      <wps:style>
-                        <a:lnRef idx="2">
-                          <a:schemeClr val="accent6"/>
-                        </a:lnRef>
-                        <a:fillRef idx="1">
-                          <a:schemeClr val="lt1"/>
-                        </a:fillRef>
-                        <a:effectRef idx="0">
-                          <a:schemeClr val="accent6"/>
-                        </a:effectRef>
-                        <a:fontRef idx="minor">
-                          <a:schemeClr val="dk1"/>
-                        </a:fontRef>
-                      </wps:style>
-                      <wps:bodyPr rot="0" spcFirstLastPara="0" vertOverflow="overflow" horzOverflow="overflow" vert="horz" wrap="square" lIns="91440" tIns="45720" rIns="91440" bIns="45720" numCol="1" spcCol="0" rtlCol="0" fromWordArt="0" anchor="ctr" anchorCtr="0" forceAA="0" compatLnSpc="1">
-                        <a:prstTxWarp prst="textNoShape">
-                          <a:avLst/>
-                        </a:prstTxWarp>
-                        <a:noAutofit/>
-                      </wps:bodyPr>
-                    </wps:wsp>
-                  </a:graphicData>
-                </a:graphic>
-                <wp14:sizeRelH relativeFrom="margin">
-                  <wp14:pctWidth>0</wp14:pctWidth>
-                </wp14:sizeRelH>
-                <wp14:sizeRelV relativeFrom="margin">
-                  <wp14:pctHeight>0</wp14:pctHeight>
-                </wp14:sizeRelV>
-              </wp:anchor>
-            </w:drawing>
-          </mc:Choice>
-          <mc:Fallback>
-            <w:pict>
-              <v:roundrect w14:anchorId="3306A9CA" id="Rectangle: Rounded Corners 2" o:spid="_x0000_s1026" style="position:absolute;margin-left:-10.7pt;margin-top:10.75pt;width:445.5pt;height:468.45pt;z-index:-251649024;visibility:visible;mso-wrap-style:square;mso-width-percent:0;mso-height-percent:0;mso-wrap-distance-left:9pt;mso-wrap-distance-top:0;mso-wrap-distance-right:9pt;mso-wrap-distance-bottom:0;mso-position-horizontal:absolute;mso-position-horizontal-relative:margin;mso-position-vertical:absolute;mso-position-vertical-relative:text;mso-width-percent:0;mso-height-percent:0;mso-width-relative:margin;mso-height-relative:margin;v-text-anchor:middle" arcsize="655f" o:gfxdata="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" fillcolor="#e2efd9 [665]" strokecolor="#70ad47 [3209]" strokeweight="1.5pt">
-                <v:fill opacity="32896f"/>
-                <v:stroke joinstyle="miter"/>
-                <w10:wrap anchorx="margin"/>
-              </v:roundrect>
-            </w:pict>
-          </mc:Fallback>
-        </mc:AlternateContent>
-      </w:r>
-    </w:p>
-    <w:p>
-      <w:pPr>
-        <w:pStyle w:val="Standard"/>
-        <w:rPr>
-          <w:b/>
-          <w:noProof/>
-          <w:sz w:val="27"/>
-          <w:szCs w:val="21"/>
-          <w:lang w:val="ca-ES"/>
-        </w:rPr>
-      </w:pPr>
-      <w:r>
-        <w:rPr>
-          <w:b/>
-          <w:noProof/>
-          <w:sz w:val="27"/>
-          <w:szCs w:val="21"/>
-          <w:lang w:val="ca-ES"/>
-        </w:rPr>
-        <w:t>POSIBILITAT DE MENJAR</w:t>
-      </w:r>
-      <w:r>
-        <w:rPr>
-          <w:b/>
-          <w:noProof/>
-          <w:sz w:val="27"/>
-          <w:szCs w:val="21"/>
-          <w:lang w:val="ca-ES"/>
-        </w:rPr>
-        <w:t xml:space="preserve"> O PIC PICA</w:t>
-      </w:r>
-      <w:r>
-        <w:rPr>
-          <w:b/>
-          <w:noProof/>
-          <w:sz w:val="27"/>
-          <w:szCs w:val="21"/>
-          <w:lang w:val="ca-ES"/>
-        </w:rPr>
-        <w:t>:</w:t>
-      </w:r>
-    </w:p>
-    <w:p>
-      <w:pPr>
-        <w:pStyle w:val="Standard"/>
-        <w:rPr>
-          <w:rFonts w:hint="eastAsia"/>
-          <w:noProof/>
-          <w:sz w:val="21"/>
-          <w:szCs w:val="21"/>
-          <w:lang w:val="ca-ES"/>
-        </w:rPr>
-      </w:pPr>
-      <w:r>
-        <w:rPr>
-          <w:b/>
-          <w:noProof/>
-          <w:sz w:val="27"/>
-          <w:szCs w:val="21"/>
-          <w:lang w:val="ca-ES"/>
-        </w:rPr>
-        <w:br/>
-      </w:r>
-      <w:r>
-        <w:rPr>
-          <w:b/>
-          <w:noProof/>
-          <w:sz w:val="21"/>
-          <w:szCs w:val="21"/>
-          <w:u w:val="single"/>
-          <w:lang w:val="ca-ES"/>
-        </w:rPr>
-        <w:t>Pica pica bàsic</w:t>
-      </w:r>
-      <w:r>
-        <w:rPr>
-          <w:noProof/>
-          <w:sz w:val="21"/>
-          <w:szCs w:val="21"/>
-          <w:lang w:val="ca-ES"/>
-        </w:rPr>
-        <w:t xml:space="preserve"> : olives, patates, barreja snacks, galetes salades, llangonisa + 1 got aigua per persona + 1 got de refresc per persona: </w:t>
-      </w:r>
-      <w:r>
-        <w:rPr>
-          <w:noProof/>
-          <w:sz w:val="21"/>
-          <w:szCs w:val="21"/>
-          <w:lang w:val="ca-ES"/>
-        </w:rPr>
-        <w:t>Coca-Cola</w:t>
-      </w:r>
-      <w:r>
-        <w:rPr>
-          <w:noProof/>
-          <w:sz w:val="21"/>
-          <w:szCs w:val="21"/>
-          <w:lang w:val="ca-ES"/>
-        </w:rPr>
-        <w:t xml:space="preserve"> o </w:t>
-      </w:r>
-      <w:r>
-        <w:rPr>
-          <w:noProof/>
-          <w:sz w:val="21"/>
-          <w:szCs w:val="21"/>
-          <w:lang w:val="ca-ES"/>
-        </w:rPr>
-        <w:t>Fanta</w:t>
-      </w:r>
-      <w:r>
-        <w:rPr>
-          <w:noProof/>
-          <w:sz w:val="21"/>
-          <w:szCs w:val="21"/>
-          <w:lang w:val="ca-ES"/>
-        </w:rPr>
-        <w:t xml:space="preserve"> o </w:t>
-      </w:r>
-      <w:r>
-        <w:rPr>
-          <w:noProof/>
-          <w:sz w:val="21"/>
-          <w:szCs w:val="21"/>
-          <w:lang w:val="ca-ES"/>
-        </w:rPr>
-        <w:t>Colacao</w:t>
-      </w:r>
-      <w:r>
-        <w:rPr>
-          <w:noProof/>
-          <w:sz w:val="21"/>
-          <w:szCs w:val="21"/>
-          <w:lang w:val="ca-ES"/>
-        </w:rPr>
-        <w:t xml:space="preserve"> o suc o </w:t>
-      </w:r>
-      <w:r>
-        <w:rPr>
-          <w:noProof/>
-          <w:sz w:val="21"/>
-          <w:szCs w:val="21"/>
-          <w:lang w:val="ca-ES"/>
-        </w:rPr>
-        <w:t>cerves</w:t>
-      </w:r>
-      <w:r>
-        <w:rPr>
-          <w:noProof/>
-          <w:sz w:val="21"/>
-          <w:szCs w:val="21"/>
-          <w:lang w:val="ca-ES"/>
-        </w:rPr>
-        <w:t>a</w:t>
-      </w:r>
-      <w:r>
-        <w:rPr>
-          <w:noProof/>
-          <w:sz w:val="21"/>
-          <w:szCs w:val="21"/>
-          <w:lang w:val="ca-ES"/>
-        </w:rPr>
-        <w:t>.</w:t>
-      </w:r>
-    </w:p>
-    <w:p>
-      <w:pPr>
-        <w:pStyle w:val="Standard"/>
-        <w:ind w:firstLine="708"/>
-        <w:rPr>
-          <w:rFonts w:hint="eastAsia"/>
-          <w:noProof/>
-          <w:sz w:val="21"/>
-          <w:szCs w:val="21"/>
-          <w:lang w:val="ca-ES"/>
-        </w:rPr>
-      </w:pPr>
-      <w:r>
-        <w:rPr>
-          <w:noProof/>
-          <w:sz w:val="21"/>
-          <w:szCs w:val="21"/>
-          <w:lang w:val="ca-ES"/>
-        </w:rPr>
-        <w:t xml:space="preserve">Preu : </w:t>
-      </w:r>
-      <w:r>
-        <w:rPr>
-          <w:noProof/>
-          <w:sz w:val="21"/>
-          <w:szCs w:val="21"/>
-          <w:lang w:val="ca-ES"/>
-        </w:rPr>
-        <w:t>5.00 € pp ( + lloguer de matí o de tarda: 4.00 € pp*) = 9.00 € pp</w:t>
-      </w:r>
-    </w:p>
-    <w:p>
-      <w:pPr>
-        <w:pStyle w:val="Standard"/>
-        <w:ind w:left="5664" w:firstLine="708"/>
-        <w:rPr>
-          <w:rFonts w:hint="eastAsia"/>
-          <w:i/>
-          <w:noProof/>
-          <w:sz w:val="21"/>
-          <w:szCs w:val="21"/>
-          <w:lang w:val="ca-ES"/>
-        </w:rPr>
-      </w:pPr>
-      <w:r>
-        <w:rPr>
-          <w:i/>
-          <w:noProof/>
-          <w:sz w:val="21"/>
-          <w:szCs w:val="21"/>
-          <w:lang w:val="ca-ES"/>
-        </w:rPr>
-        <w:t>*Mínim 30 persones</w:t>
-      </w:r>
-    </w:p>
-    <w:p>
-      <w:pPr>
-        <w:pStyle w:val="Standard"/>
-        <w:rPr>
-          <w:rFonts w:hint="eastAsia"/>
-          <w:noProof/>
-          <w:sz w:val="21"/>
-          <w:szCs w:val="21"/>
-          <w:lang w:val="ca-ES"/>
-        </w:rPr>
-      </w:pPr>
-    </w:p>
-    <w:p>
-      <w:pPr>
-        <w:pStyle w:val="Standard"/>
-        <w:rPr>
-          <w:rFonts w:hint="eastAsia"/>
-          <w:noProof/>
-          <w:sz w:val="21"/>
-          <w:szCs w:val="21"/>
-          <w:lang w:val="ca-ES"/>
-        </w:rPr>
-      </w:pPr>
-      <w:r>
-        <w:rPr>
-          <w:b/>
-          <w:noProof/>
-          <w:sz w:val="21"/>
-          <w:szCs w:val="21"/>
-          <w:u w:val="single"/>
-          <w:lang w:val="ca-ES"/>
-        </w:rPr>
-        <w:t>Pica pica complert</w:t>
-      </w:r>
-      <w:r>
-        <w:rPr>
-          <w:noProof/>
-          <w:sz w:val="21"/>
-          <w:szCs w:val="21"/>
-          <w:lang w:val="ca-ES"/>
-        </w:rPr>
-        <w:t xml:space="preserve"> : olives, patates, barreja snacks, galetes salades+llangonisa + barreja fruits secs+formatge+</w:t>
-      </w:r>
-      <w:r>
-        <w:rPr>
-          <w:noProof/>
-          <w:sz w:val="21"/>
-          <w:szCs w:val="21"/>
-          <w:lang w:val="ca-ES"/>
-        </w:rPr>
-        <w:t>escopinyes</w:t>
-      </w:r>
-      <w:r>
-        <w:rPr>
-          <w:noProof/>
-          <w:sz w:val="21"/>
-          <w:szCs w:val="21"/>
-          <w:lang w:val="ca-ES"/>
-        </w:rPr>
-        <w:t xml:space="preserve"> i musclos+croquetes petites+ 1 got aigua per persona + 1 got de refresc per persona: </w:t>
-      </w:r>
-      <w:r>
-        <w:rPr>
-          <w:noProof/>
-          <w:sz w:val="21"/>
-          <w:szCs w:val="21"/>
-          <w:lang w:val="ca-ES"/>
-        </w:rPr>
-        <w:t>Coca-Cola</w:t>
-      </w:r>
-      <w:r>
-        <w:rPr>
-          <w:noProof/>
-          <w:sz w:val="21"/>
-          <w:szCs w:val="21"/>
-          <w:lang w:val="ca-ES"/>
-        </w:rPr>
-        <w:t xml:space="preserve"> o </w:t>
-      </w:r>
-      <w:r>
-        <w:rPr>
-          <w:noProof/>
-          <w:sz w:val="21"/>
-          <w:szCs w:val="21"/>
-          <w:lang w:val="ca-ES"/>
-        </w:rPr>
-        <w:t>Fanta</w:t>
-      </w:r>
-      <w:r>
-        <w:rPr>
-          <w:noProof/>
-          <w:sz w:val="21"/>
-          <w:szCs w:val="21"/>
-          <w:lang w:val="ca-ES"/>
-        </w:rPr>
-        <w:t xml:space="preserve"> o </w:t>
-      </w:r>
-      <w:r>
-        <w:rPr>
-          <w:noProof/>
-          <w:sz w:val="21"/>
-          <w:szCs w:val="21"/>
-          <w:lang w:val="ca-ES"/>
-        </w:rPr>
-        <w:t>C</w:t>
-      </w:r>
-      <w:r>
-        <w:rPr>
-          <w:noProof/>
-          <w:sz w:val="21"/>
-          <w:szCs w:val="21"/>
-          <w:lang w:val="ca-ES"/>
-        </w:rPr>
-        <w:t xml:space="preserve">ocacao o suc o </w:t>
-      </w:r>
-      <w:r>
-        <w:rPr>
-          <w:noProof/>
-          <w:sz w:val="21"/>
-          <w:szCs w:val="21"/>
-          <w:lang w:val="ca-ES"/>
-        </w:rPr>
-        <w:t xml:space="preserve">cervesa </w:t>
-      </w:r>
-      <w:r>
-        <w:rPr>
-          <w:noProof/>
-          <w:sz w:val="21"/>
-          <w:szCs w:val="21"/>
-          <w:lang w:val="ca-ES"/>
-        </w:rPr>
-        <w:t>+ pastís.</w:t>
-      </w:r>
-    </w:p>
-    <w:p>
-      <w:pPr>
-        <w:pStyle w:val="Standard"/>
-        <w:ind w:firstLine="708"/>
-        <w:rPr>
-          <w:rFonts w:hint="eastAsia"/>
-          <w:noProof/>
-          <w:sz w:val="21"/>
-          <w:szCs w:val="21"/>
-          <w:lang w:val="ca-ES"/>
-        </w:rPr>
-      </w:pPr>
-      <w:r>
-        <w:rPr>
-          <w:noProof/>
-          <w:sz w:val="21"/>
-          <w:szCs w:val="21"/>
-          <w:lang w:val="ca-ES"/>
-        </w:rPr>
-        <w:t xml:space="preserve">Preu : </w:t>
-      </w:r>
-      <w:r>
-        <w:rPr>
-          <w:noProof/>
-          <w:sz w:val="21"/>
-          <w:szCs w:val="21"/>
-          <w:lang w:val="ca-ES"/>
-        </w:rPr>
-        <w:t>8.00 € pp ( + lloguer de matí o de tarda: 4.00 € pp*) = 12.00 € pp</w:t>
-      </w:r>
-    </w:p>
-    <w:p>
-      <w:pPr>
-        <w:pStyle w:val="Standard"/>
-        <w:ind w:left="5664" w:firstLine="708"/>
-        <w:rPr>
-          <w:rFonts w:hint="eastAsia"/>
-          <w:i/>
-          <w:noProof/>
-          <w:sz w:val="21"/>
-          <w:szCs w:val="21"/>
-          <w:lang w:val="ca-ES"/>
-        </w:rPr>
-      </w:pPr>
-      <w:r>
-        <w:rPr>
-          <w:i/>
-          <w:noProof/>
-          <w:sz w:val="21"/>
-          <w:szCs w:val="21"/>
-          <w:lang w:val="ca-ES"/>
-        </w:rPr>
-        <w:t xml:space="preserve">*Mínim </w:t>
-      </w:r>
-      <w:r>
-        <w:rPr>
-          <w:i/>
-          <w:noProof/>
-          <w:sz w:val="21"/>
-          <w:szCs w:val="21"/>
-          <w:lang w:val="ca-ES"/>
-        </w:rPr>
-        <w:t>30 persones</w:t>
-      </w:r>
-    </w:p>
-    <w:p>
-      <w:pPr>
-        <w:pStyle w:val="Standard"/>
-        <w:ind w:firstLine="708"/>
-        <w:rPr>
-          <w:rFonts w:hint="eastAsia"/>
-          <w:noProof/>
-          <w:sz w:val="21"/>
-          <w:szCs w:val="21"/>
-          <w:lang w:val="ca-ES"/>
-        </w:rPr>
-      </w:pPr>
-    </w:p>
-    <w:p>
-      <w:pPr>
-        <w:pStyle w:val="Standard"/>
-        <w:rPr>
-          <w:noProof/>
-          <w:sz w:val="21"/>
-          <w:szCs w:val="21"/>
-          <w:lang w:val="ca-ES"/>
-        </w:rPr>
-      </w:pPr>
-      <w:r>
-        <w:rPr>
-          <w:b/>
-          <w:noProof/>
-          <w:sz w:val="21"/>
-          <w:szCs w:val="21"/>
-          <w:u w:val="single"/>
-          <w:lang w:val="ca-ES"/>
-        </w:rPr>
-        <w:t>Pica pica + entrepà</w:t>
-      </w:r>
-      <w:r>
-        <w:rPr>
-          <w:noProof/>
-          <w:sz w:val="21"/>
-          <w:szCs w:val="21"/>
-          <w:lang w:val="ca-ES"/>
-        </w:rPr>
-        <w:t>: olives, patates, barreja snacks, galetes salades, llangonisa + 2 entrepans per persona variats o xapata amb embotit+ 1 got aigua per persona + 1 got de refresc per persona:</w:t>
-      </w:r>
-      <w:r>
-        <w:rPr>
-          <w:noProof/>
-          <w:sz w:val="21"/>
-          <w:szCs w:val="21"/>
-          <w:lang w:val="ca-ES"/>
-        </w:rPr>
-        <w:t xml:space="preserve"> Coca-Cola o Fanta o Colacao</w:t>
-      </w:r>
-      <w:r>
-        <w:rPr>
-          <w:noProof/>
-          <w:sz w:val="21"/>
-          <w:szCs w:val="21"/>
-          <w:lang w:val="ca-ES"/>
-        </w:rPr>
-        <w:t xml:space="preserve"> o suc o </w:t>
-      </w:r>
-      <w:r>
-        <w:rPr>
-          <w:noProof/>
-          <w:sz w:val="21"/>
-          <w:szCs w:val="21"/>
-          <w:lang w:val="ca-ES"/>
-        </w:rPr>
-        <w:t xml:space="preserve">cervesa </w:t>
-      </w:r>
-      <w:r>
-        <w:rPr>
-          <w:noProof/>
-          <w:sz w:val="21"/>
-          <w:szCs w:val="21"/>
-          <w:lang w:val="ca-ES"/>
-        </w:rPr>
-        <w:t>+ pastí</w:t>
-      </w:r>
-      <w:r>
-        <w:rPr>
-          <w:noProof/>
-          <w:sz w:val="21"/>
-          <w:szCs w:val="21"/>
-          <w:lang w:val="ca-ES"/>
-        </w:rPr>
-        <w:t>s</w:t>
-      </w:r>
-      <w:r>
-        <w:rPr>
-          <w:noProof/>
-          <w:sz w:val="21"/>
-          <w:szCs w:val="21"/>
-          <w:lang w:val="ca-ES"/>
-        </w:rPr>
-        <w:t>.</w:t>
-      </w:r>
-    </w:p>
-    <w:p>
-      <w:pPr>
-        <w:pStyle w:val="Standard"/>
-        <w:rPr>
-          <w:rFonts w:hint="eastAsia"/>
-          <w:noProof/>
-          <w:sz w:val="21"/>
-          <w:szCs w:val="21"/>
-          <w:lang w:val="ca-ES"/>
-        </w:rPr>
-      </w:pPr>
-      <w:r>
-        <w:rPr>
-          <w:noProof/>
-          <w:sz w:val="21"/>
-          <w:szCs w:val="21"/>
-          <w:lang w:val="ca-ES"/>
-        </w:rPr>
-        <w:t xml:space="preserve">Preu : </w:t>
-      </w:r>
-      <w:r>
-        <w:rPr>
-          <w:noProof/>
-          <w:sz w:val="21"/>
-          <w:szCs w:val="21"/>
-          <w:lang w:val="ca-ES"/>
-        </w:rPr>
-        <w:t>6.00 € pp ( + lloguer de matí o de tarda: 4.00 € pp*) = 10.00 € pp</w:t>
-      </w:r>
-    </w:p>
-    <w:p>
-      <w:pPr>
-        <w:pStyle w:val="Standard"/>
-        <w:ind w:left="5664" w:firstLine="708"/>
-        <w:rPr>
-          <w:rFonts w:hint="eastAsia"/>
-          <w:noProof/>
-          <w:sz w:val="21"/>
-          <w:szCs w:val="21"/>
-          <w:lang w:val="ca-ES"/>
-        </w:rPr>
-      </w:pPr>
-      <w:r>
-        <w:rPr>
-          <w:i/>
-          <w:noProof/>
-          <w:sz w:val="21"/>
-          <w:szCs w:val="21"/>
-          <w:lang w:val="ca-ES"/>
-        </w:rPr>
-        <w:t>*Mínim 30 persones</w:t>
-      </w:r>
-    </w:p>
-    <w:p>
-      <w:pPr>
-        <w:pStyle w:val="Standard"/>
-        <w:rPr>
-          <w:rFonts w:hint="eastAsia"/>
-          <w:noProof/>
-          <w:sz w:val="21"/>
-          <w:szCs w:val="21"/>
-          <w:lang w:val="ca-ES"/>
-        </w:rPr>
-      </w:pPr>
-    </w:p>
-    <w:p>
-      <w:pPr>
-        <w:pStyle w:val="Standard"/>
-        <w:rPr>
-          <w:rFonts w:hint="eastAsia"/>
-          <w:i/>
-          <w:noProof/>
-          <w:sz w:val="21"/>
-          <w:szCs w:val="21"/>
-          <w:lang w:val="ca-ES"/>
-        </w:rPr>
-      </w:pPr>
-      <w:r>
-        <w:rPr>
-          <w:b/>
-          <w:noProof/>
-          <w:sz w:val="21"/>
-          <w:szCs w:val="21"/>
-          <w:u w:val="single"/>
-          <w:lang w:val="ca-ES"/>
-        </w:rPr>
-        <w:t>F</w:t>
-      </w:r>
-      <w:r>
-        <w:rPr>
-          <w:b/>
-          <w:noProof/>
-          <w:sz w:val="21"/>
-          <w:szCs w:val="21"/>
-          <w:u w:val="single"/>
-          <w:lang w:val="ca-ES"/>
-        </w:rPr>
-        <w:t>ideuà o arròs</w:t>
-      </w:r>
-      <w:r>
-        <w:rPr>
-          <w:noProof/>
-          <w:sz w:val="21"/>
-          <w:szCs w:val="21"/>
-          <w:lang w:val="ca-ES"/>
-        </w:rPr>
-        <w:t xml:space="preserve"> : </w:t>
-      </w:r>
-      <w:r>
-        <w:rPr>
-          <w:noProof/>
-          <w:sz w:val="21"/>
-          <w:szCs w:val="21"/>
-          <w:lang w:val="ca-ES"/>
-        </w:rPr>
-        <w:t>Plat</w:t>
-      </w:r>
-      <w:r>
-        <w:rPr>
-          <w:noProof/>
-          <w:sz w:val="21"/>
-          <w:szCs w:val="21"/>
-          <w:lang w:val="ca-ES"/>
-        </w:rPr>
-        <w:t xml:space="preserve"> de fideuà o arròs</w:t>
-      </w:r>
-      <w:r>
-        <w:rPr>
-          <w:noProof/>
-          <w:sz w:val="21"/>
-          <w:szCs w:val="21"/>
-          <w:lang w:val="ca-ES"/>
-        </w:rPr>
-        <w:t xml:space="preserve"> </w:t>
-      </w:r>
-      <w:r>
-        <w:rPr>
-          <w:noProof/>
-          <w:sz w:val="21"/>
-          <w:szCs w:val="21"/>
-          <w:lang w:val="ca-ES"/>
-        </w:rPr>
-        <w:t>+</w:t>
-      </w:r>
-      <w:r>
-        <w:rPr>
-          <w:noProof/>
-          <w:sz w:val="21"/>
-          <w:szCs w:val="21"/>
-          <w:lang w:val="ca-ES"/>
-        </w:rPr>
-        <w:t xml:space="preserve"> </w:t>
-      </w:r>
-      <w:r>
-        <w:rPr>
-          <w:noProof/>
-          <w:sz w:val="21"/>
-          <w:szCs w:val="21"/>
-          <w:lang w:val="ca-ES"/>
-        </w:rPr>
-        <w:t>all i oli</w:t>
-      </w:r>
-      <w:r>
-        <w:rPr>
-          <w:noProof/>
-          <w:sz w:val="21"/>
-          <w:szCs w:val="21"/>
-          <w:lang w:val="ca-ES"/>
-        </w:rPr>
-        <w:t xml:space="preserve"> </w:t>
-      </w:r>
-      <w:r>
-        <w:rPr>
-          <w:noProof/>
-          <w:sz w:val="21"/>
-          <w:szCs w:val="21"/>
-          <w:lang w:val="ca-ES"/>
-        </w:rPr>
-        <w:t>+</w:t>
-      </w:r>
-      <w:r>
-        <w:rPr>
-          <w:noProof/>
-          <w:sz w:val="21"/>
-          <w:szCs w:val="21"/>
-          <w:lang w:val="ca-ES"/>
-        </w:rPr>
-        <w:t xml:space="preserve"> </w:t>
-      </w:r>
-      <w:r>
-        <w:rPr>
-          <w:noProof/>
-          <w:sz w:val="21"/>
-          <w:szCs w:val="21"/>
-          <w:lang w:val="ca-ES"/>
-        </w:rPr>
-        <w:t>pa +</w:t>
-      </w:r>
-      <w:r>
-        <w:rPr>
-          <w:noProof/>
-          <w:sz w:val="21"/>
-          <w:szCs w:val="21"/>
-          <w:lang w:val="ca-ES"/>
-        </w:rPr>
-        <w:t xml:space="preserve"> amanida variada + </w:t>
-      </w:r>
-      <w:r>
-        <w:rPr>
-          <w:noProof/>
-          <w:sz w:val="21"/>
-          <w:szCs w:val="21"/>
-          <w:lang w:val="ca-ES"/>
-        </w:rPr>
-        <w:t>postres a escollir de gelat, fruita del temps o pastís</w:t>
-      </w:r>
-      <w:r>
-        <w:rPr>
-          <w:noProof/>
-          <w:sz w:val="21"/>
-          <w:szCs w:val="21"/>
-          <w:lang w:val="ca-ES"/>
-        </w:rPr>
-        <w:t xml:space="preserve"> + </w:t>
-      </w:r>
-      <w:r>
-        <w:rPr>
-          <w:noProof/>
-          <w:sz w:val="21"/>
-          <w:szCs w:val="21"/>
-          <w:lang w:val="ca-ES"/>
-        </w:rPr>
-        <w:t xml:space="preserve">1 got aigua per persona + </w:t>
-      </w:r>
-      <w:r>
-        <w:rPr>
-          <w:noProof/>
-          <w:sz w:val="21"/>
-          <w:szCs w:val="21"/>
-          <w:lang w:val="ca-ES"/>
-        </w:rPr>
-        <w:t>2</w:t>
-      </w:r>
-      <w:r>
-        <w:rPr>
-          <w:noProof/>
-          <w:sz w:val="21"/>
-          <w:szCs w:val="21"/>
-          <w:lang w:val="ca-ES"/>
-        </w:rPr>
-        <w:t xml:space="preserve"> got</w:t>
-      </w:r>
-      <w:r>
-        <w:rPr>
-          <w:noProof/>
-          <w:sz w:val="21"/>
-          <w:szCs w:val="21"/>
-          <w:lang w:val="ca-ES"/>
-        </w:rPr>
-        <w:t>s</w:t>
-      </w:r>
-      <w:r>
-        <w:rPr>
-          <w:noProof/>
-          <w:sz w:val="21"/>
-          <w:szCs w:val="21"/>
-          <w:lang w:val="ca-ES"/>
-        </w:rPr>
-        <w:t xml:space="preserve"> de refresc</w:t>
-      </w:r>
-      <w:r>
-        <w:rPr>
-          <w:noProof/>
-          <w:sz w:val="21"/>
-          <w:szCs w:val="21"/>
-          <w:lang w:val="ca-ES"/>
-        </w:rPr>
-        <w:t xml:space="preserve"> (Coca-Cola o Fanta), cervesa o vi</w:t>
-      </w:r>
-      <w:r>
-        <w:rPr>
-          <w:noProof/>
-          <w:sz w:val="21"/>
-          <w:szCs w:val="21"/>
-          <w:lang w:val="ca-ES"/>
-        </w:rPr>
-        <w:t xml:space="preserve"> per person</w:t>
-      </w:r>
-      <w:r>
-        <w:rPr>
-          <w:noProof/>
-          <w:sz w:val="21"/>
-          <w:szCs w:val="21"/>
-          <w:lang w:val="ca-ES"/>
-        </w:rPr>
-        <w:t xml:space="preserve">a. </w:t>
-      </w:r>
-      <w:r>
-        <w:rPr>
-          <w:i/>
-          <w:noProof/>
-          <w:sz w:val="21"/>
-          <w:szCs w:val="21"/>
-          <w:lang w:val="ca-ES"/>
-        </w:rPr>
-        <w:t>El cuinat de la fideuà o del l´arròs es fa al exterior i es veu com es va fent.</w:t>
-      </w:r>
-    </w:p>
-    <w:p>
-      <w:pPr>
-        <w:pStyle w:val="Standard"/>
-        <w:rPr>
-          <w:rFonts w:hint="eastAsia"/>
-          <w:noProof/>
-          <w:sz w:val="21"/>
-          <w:szCs w:val="21"/>
-          <w:lang w:val="ca-ES"/>
-        </w:rPr>
-      </w:pPr>
-      <w:r>
-        <w:rPr>
-          <w:noProof/>
-          <w:sz w:val="21"/>
-          <w:szCs w:val="21"/>
-          <w:lang w:val="ca-ES"/>
-        </w:rPr>
-        <w:tab/>
-        <w:t>Preu: 15.00 € pp ( + lloguer de tot el dia: 5.00 € pp) = 20.00 € pp*</w:t>
-      </w:r>
-    </w:p>
-    <w:p>
-      <w:pPr>
-        <w:pStyle w:val="Standard"/>
-        <w:ind w:left="708" w:firstLine="708"/>
-        <w:rPr>
-          <w:rFonts w:hint="eastAsia"/>
-          <w:i/>
-          <w:noProof/>
-          <w:sz w:val="21"/>
-          <w:szCs w:val="21"/>
-          <w:lang w:val="ca-ES"/>
-        </w:rPr>
-      </w:pPr>
-      <w:r>
-        <w:rPr>
-          <w:noProof/>
-          <w:sz w:val="21"/>
-          <w:szCs w:val="21"/>
-          <w:lang w:val="ca-ES"/>
-        </w:rPr>
-        <w:tab/>
-      </w:r>
-      <w:r>
-        <w:rPr>
-          <w:noProof/>
-          <w:sz w:val="21"/>
-          <w:szCs w:val="21"/>
-          <w:lang w:val="ca-ES"/>
-        </w:rPr>
-        <w:tab/>
-      </w:r>
-      <w:r>
-        <w:rPr>
-          <w:noProof/>
-          <w:sz w:val="21"/>
-          <w:szCs w:val="21"/>
-          <w:lang w:val="ca-ES"/>
-        </w:rPr>
-        <w:tab/>
-      </w:r>
-      <w:r>
-        <w:rPr>
-          <w:noProof/>
-          <w:sz w:val="21"/>
-          <w:szCs w:val="21"/>
-          <w:lang w:val="ca-ES"/>
-        </w:rPr>
-        <w:tab/>
-      </w:r>
-      <w:r>
-        <w:rPr>
-          <w:noProof/>
-          <w:sz w:val="21"/>
-          <w:szCs w:val="21"/>
-          <w:lang w:val="ca-ES"/>
-        </w:rPr>
-        <w:tab/>
-      </w:r>
-      <w:r>
-        <w:rPr>
-          <w:noProof/>
-          <w:sz w:val="21"/>
-          <w:szCs w:val="21"/>
-          <w:lang w:val="ca-ES"/>
-        </w:rPr>
-        <w:tab/>
-        <w:t xml:space="preserve">          </w:t>
-      </w:r>
-      <w:r>
-        <w:rPr>
-          <w:i/>
-          <w:noProof/>
-          <w:sz w:val="21"/>
-          <w:szCs w:val="21"/>
-          <w:lang w:val="ca-ES"/>
-        </w:rPr>
-        <w:t xml:space="preserve">*Mínim </w:t>
-      </w:r>
-      <w:r>
-        <w:rPr>
-          <w:i/>
-          <w:noProof/>
-          <w:sz w:val="21"/>
-          <w:szCs w:val="21"/>
-          <w:lang w:val="ca-ES"/>
-        </w:rPr>
-        <w:t>30 persones</w:t>
-      </w:r>
-    </w:p>
-    <w:p>
-      <w:pPr>
-        <w:pStyle w:val="Standard"/>
-        <w:rPr>
-          <w:rFonts w:hint="eastAsia"/>
-          <w:b/>
-          <w:noProof/>
-          <w:sz w:val="21"/>
-          <w:szCs w:val="21"/>
-          <w:u w:val="single"/>
-          <w:lang w:val="ca-ES"/>
-        </w:rPr>
-      </w:pPr>
-    </w:p>
-    <w:p>
-      <w:pPr>
-        <w:pStyle w:val="Standard"/>
-        <w:rPr>
-          <w:rFonts w:hint="eastAsia"/>
-          <w:noProof/>
-          <w:sz w:val="21"/>
-          <w:szCs w:val="21"/>
-          <w:lang w:val="ca-ES"/>
-        </w:rPr>
-      </w:pPr>
-      <w:r>
-        <w:rPr>
-          <w:b/>
-          <w:noProof/>
-          <w:sz w:val="21"/>
-          <w:szCs w:val="21"/>
-          <w:u w:val="single"/>
-          <w:lang w:val="ca-ES"/>
-        </w:rPr>
-        <w:t>Pica Pica + amanida+fideuà o arròs</w:t>
-      </w:r>
-      <w:r>
-        <w:rPr>
-          <w:noProof/>
-          <w:sz w:val="21"/>
-          <w:szCs w:val="21"/>
-          <w:lang w:val="ca-ES"/>
-        </w:rPr>
-        <w:t xml:space="preserve">: : olives, patates, barreja snacks, galetes salades, llangonisa, amanida variada + plat de fideuà o arròs+all i oli+pa+postres a escollir de gelat, fruita del temps o pastís +  1 got aigua per persona + </w:t>
-      </w:r>
-      <w:r>
-        <w:rPr>
-          <w:noProof/>
-          <w:sz w:val="21"/>
-          <w:szCs w:val="21"/>
-          <w:lang w:val="ca-ES"/>
-        </w:rPr>
-        <w:t>2</w:t>
-      </w:r>
-      <w:r>
-        <w:rPr>
-          <w:noProof/>
-          <w:sz w:val="21"/>
-          <w:szCs w:val="21"/>
-          <w:lang w:val="ca-ES"/>
-        </w:rPr>
-        <w:t xml:space="preserve"> got</w:t>
-      </w:r>
-      <w:r>
-        <w:rPr>
-          <w:noProof/>
-          <w:sz w:val="21"/>
-          <w:szCs w:val="21"/>
-          <w:lang w:val="ca-ES"/>
-        </w:rPr>
-        <w:t>s</w:t>
-      </w:r>
-      <w:r>
-        <w:rPr>
-          <w:noProof/>
-          <w:sz w:val="21"/>
-          <w:szCs w:val="21"/>
-          <w:lang w:val="ca-ES"/>
-        </w:rPr>
-        <w:t xml:space="preserve"> de refresc</w:t>
-      </w:r>
-      <w:r>
-        <w:rPr>
-          <w:noProof/>
-          <w:sz w:val="21"/>
-          <w:szCs w:val="21"/>
-          <w:lang w:val="ca-ES"/>
-        </w:rPr>
-        <w:t xml:space="preserve"> (Coca-Cola o Fanta), cervesa o vi</w:t>
-      </w:r>
-      <w:r>
-        <w:rPr>
-          <w:noProof/>
-          <w:sz w:val="21"/>
-          <w:szCs w:val="21"/>
-          <w:lang w:val="ca-ES"/>
-        </w:rPr>
-        <w:t xml:space="preserve"> per persona.</w:t>
-      </w:r>
-      <w:r>
-        <w:rPr>
-          <w:noProof/>
-          <w:sz w:val="21"/>
-          <w:szCs w:val="21"/>
-          <w:lang w:val="ca-ES"/>
-        </w:rPr>
-        <w:t xml:space="preserve"> </w:t>
-      </w:r>
-      <w:r>
-        <w:rPr>
-          <w:i/>
-          <w:noProof/>
-          <w:sz w:val="21"/>
-          <w:szCs w:val="21"/>
-          <w:lang w:val="ca-ES"/>
-        </w:rPr>
-        <w:t>El cuinat de la fideuà o del l´arròs es fa al exterior i es veu com es va fent.</w:t>
-      </w:r>
-    </w:p>
-    <w:p>
-      <w:pPr>
-        <w:pStyle w:val="Standard"/>
-        <w:ind w:firstLine="708"/>
-        <w:rPr>
-          <w:rFonts w:hint="eastAsia"/>
-          <w:noProof/>
-          <w:sz w:val="21"/>
-          <w:szCs w:val="21"/>
-          <w:lang w:val="ca-ES"/>
-        </w:rPr>
-      </w:pPr>
-      <w:r>
-        <w:rPr>
-          <w:noProof/>
-          <w:sz w:val="21"/>
-          <w:szCs w:val="21"/>
-          <w:lang w:val="ca-ES"/>
-        </w:rPr>
-        <w:t xml:space="preserve">Preu: </w:t>
-      </w:r>
-      <w:r>
-        <w:rPr>
-          <w:noProof/>
-          <w:sz w:val="21"/>
-          <w:szCs w:val="21"/>
-          <w:lang w:val="ca-ES"/>
-        </w:rPr>
-        <w:t>20.00 € pp ( + lloguer de tot el dia: 5.00 € pp) = 25.00 €*</w:t>
-      </w:r>
-    </w:p>
-    <w:p>
-      <w:pPr>
-        <w:pStyle w:val="Standard"/>
-        <w:ind w:left="4956" w:firstLine="708"/>
-        <w:rPr>
-          <w:i/>
-          <w:noProof/>
-          <w:sz w:val="21"/>
-          <w:szCs w:val="21"/>
-          <w:lang w:val="ca-ES"/>
-        </w:rPr>
-      </w:pPr>
-      <w:r>
-        <w:rPr>
-          <w:i/>
-          <w:noProof/>
-          <w:sz w:val="21"/>
-          <w:szCs w:val="21"/>
-          <w:lang w:val="ca-ES"/>
-        </w:rPr>
-        <w:t xml:space="preserve">    </w:t>
-      </w:r>
-      <w:r>
-        <w:rPr>
-          <w:i/>
-          <w:noProof/>
-          <w:sz w:val="21"/>
-          <w:szCs w:val="21"/>
-          <w:lang w:val="ca-ES"/>
-        </w:rPr>
-        <w:t xml:space="preserve">*Mínim </w:t>
-      </w:r>
-      <w:r>
-        <w:rPr>
-          <w:i/>
-          <w:noProof/>
-          <w:sz w:val="21"/>
-          <w:szCs w:val="21"/>
-          <w:lang w:val="ca-ES"/>
-        </w:rPr>
-        <w:t>30 persones</w:t>
-      </w:r>
-    </w:p>
-    <w:p>
-      <w:pPr>
-        <w:pStyle w:val="Standard"/>
-        <w:ind w:left="4956" w:firstLine="708"/>
-        <w:rPr>
-          <w:rFonts w:hint="eastAsia"/>
-          <w:i/>
-          <w:noProof/>
-          <w:sz w:val="21"/>
-          <w:szCs w:val="21"/>
-          <w:lang w:val="ca-ES"/>
-        </w:rPr>
-      </w:pPr>
-    </w:p>
-    <w:p>
-      <w:pPr>
-        <w:pStyle w:val="Standard"/>
-        <w:rPr>
-          <w:rFonts w:hint="eastAsia"/>
-          <w:noProof/>
-          <w:sz w:val="21"/>
-          <w:szCs w:val="21"/>
-          <w:lang w:val="ca-ES"/>
-        </w:rPr>
-      </w:pPr>
-      <w:r>
-        <w:rPr>
-          <w:b/>
-          <w:noProof/>
-          <w:sz w:val="21"/>
-          <w:szCs w:val="21"/>
-          <w:u w:val="single"/>
-          <w:lang w:val="ca-ES"/>
-        </w:rPr>
-        <w:t>Menú de rostisseria</w:t>
-      </w:r>
-      <w:r>
-        <w:rPr>
-          <w:noProof/>
-          <w:sz w:val="21"/>
-          <w:szCs w:val="21"/>
-          <w:lang w:val="ca-ES"/>
-        </w:rPr>
-        <w:t xml:space="preserve">:  </w:t>
-      </w:r>
-      <w:r>
-        <w:rPr>
-          <w:noProof/>
-          <w:sz w:val="21"/>
-          <w:szCs w:val="21"/>
-          <w:lang w:val="ca-ES"/>
-        </w:rPr>
-        <w:t>pica pica bàsic (</w:t>
-      </w:r>
-      <w:r>
-        <w:rPr>
-          <w:noProof/>
-          <w:sz w:val="21"/>
-          <w:szCs w:val="21"/>
-          <w:lang w:val="ca-ES"/>
-        </w:rPr>
-        <w:t xml:space="preserve">olives, patates, barreja snacks, galetes salades, llangonisa </w:t>
-      </w:r>
-      <w:r>
-        <w:rPr>
-          <w:noProof/>
-          <w:sz w:val="21"/>
-          <w:szCs w:val="21"/>
-          <w:lang w:val="ca-ES"/>
-        </w:rPr>
-        <w:t xml:space="preserve">) + pollastre a l’ast amb patates al forn o fregides + </w:t>
-      </w:r>
-      <w:r>
-        <w:rPr>
-          <w:noProof/>
-          <w:sz w:val="21"/>
-          <w:szCs w:val="21"/>
-          <w:lang w:val="ca-ES"/>
-        </w:rPr>
-        <w:t xml:space="preserve">postres a escollir de gelat, fruita del temps o pastís +  1 got aigua per persona + </w:t>
-      </w:r>
-      <w:r>
-        <w:rPr>
-          <w:noProof/>
-          <w:sz w:val="21"/>
-          <w:szCs w:val="21"/>
-          <w:lang w:val="ca-ES"/>
-        </w:rPr>
-        <w:t>2</w:t>
-      </w:r>
-      <w:r>
-        <w:rPr>
-          <w:noProof/>
-          <w:sz w:val="21"/>
-          <w:szCs w:val="21"/>
-          <w:lang w:val="ca-ES"/>
-        </w:rPr>
-        <w:t xml:space="preserve"> got</w:t>
-      </w:r>
-      <w:r>
-        <w:rPr>
-          <w:noProof/>
-          <w:sz w:val="21"/>
-          <w:szCs w:val="21"/>
-          <w:lang w:val="ca-ES"/>
-        </w:rPr>
-        <w:t>s</w:t>
-      </w:r>
-      <w:r>
-        <w:rPr>
-          <w:noProof/>
-          <w:sz w:val="21"/>
-          <w:szCs w:val="21"/>
-          <w:lang w:val="ca-ES"/>
-        </w:rPr>
-        <w:t xml:space="preserve"> de refresc</w:t>
-      </w:r>
-      <w:r>
-        <w:rPr>
-          <w:noProof/>
-          <w:sz w:val="21"/>
-          <w:szCs w:val="21"/>
-          <w:lang w:val="ca-ES"/>
-        </w:rPr>
-        <w:t xml:space="preserve"> (Coca-Cola o Fanta), cervesa o vi</w:t>
-      </w:r>
-      <w:r>
-        <w:rPr>
-          <w:noProof/>
-          <w:sz w:val="21"/>
-          <w:szCs w:val="21"/>
-          <w:lang w:val="ca-ES"/>
-        </w:rPr>
-        <w:t xml:space="preserve"> per persona.</w:t>
-      </w:r>
-    </w:p>
-    <w:p>
-      <w:pPr>
-        <w:pStyle w:val="Standard"/>
-        <w:ind w:firstLine="708"/>
-        <w:rPr>
-          <w:rFonts w:hint="eastAsia"/>
-          <w:noProof/>
-          <w:sz w:val="21"/>
-          <w:szCs w:val="21"/>
-          <w:lang w:val="ca-ES"/>
-        </w:rPr>
-      </w:pPr>
-      <w:r>
-        <w:rPr>
-          <w:noProof/>
-          <w:sz w:val="21"/>
-          <w:szCs w:val="21"/>
-          <w:lang w:val="ca-ES"/>
-        </w:rPr>
-        <w:t xml:space="preserve">Preu: </w:t>
-      </w:r>
-      <w:r>
-        <w:rPr>
-          <w:noProof/>
-          <w:sz w:val="21"/>
-          <w:szCs w:val="21"/>
-          <w:lang w:val="ca-ES"/>
-        </w:rPr>
-        <w:t>15.00 € pp ( + lloguer de tot el dia: 5.00 € pp) = 20.00 €*</w:t>
-      </w:r>
-    </w:p>
-    <w:p>
-      <w:pPr>
-        <w:pStyle w:val="Standard"/>
-        <w:ind w:left="4956" w:firstLine="708"/>
-        <w:rPr>
-          <w:rFonts w:hint="eastAsia"/>
-          <w:i/>
-          <w:noProof/>
-          <w:sz w:val="21"/>
-          <w:szCs w:val="21"/>
-          <w:lang w:val="ca-ES"/>
-        </w:rPr>
-      </w:pPr>
-      <w:r>
-        <w:rPr>
-          <w:i/>
-          <w:noProof/>
-          <w:sz w:val="21"/>
-          <w:szCs w:val="21"/>
-          <w:lang w:val="ca-ES"/>
-        </w:rPr>
-        <w:t xml:space="preserve">    </w:t>
-      </w:r>
-      <w:r>
-        <w:rPr>
-          <w:i/>
-          <w:noProof/>
-          <w:sz w:val="21"/>
-          <w:szCs w:val="21"/>
-          <w:lang w:val="ca-ES"/>
-        </w:rPr>
-        <w:t xml:space="preserve">*Mínim </w:t>
-      </w:r>
-      <w:r>
-        <w:rPr>
-          <w:i/>
-          <w:noProof/>
-          <w:sz w:val="21"/>
-          <w:szCs w:val="21"/>
-          <w:lang w:val="ca-ES"/>
-        </w:rPr>
-        <w:t>30 persones</w:t>
-      </w:r>
-    </w:p>
-    <w:p>
-      <w:pPr>
-        <w:pStyle w:val="Standard"/>
-        <w:rPr>
-          <w:b/>
-          <w:noProof/>
-          <w:sz w:val="27"/>
-          <w:szCs w:val="21"/>
-          <w:lang w:val="ca-ES"/>
-        </w:rPr>
-      </w:pPr>
-    </w:p>
-    <w:p>
-      <w:pPr>
-        <w:pStyle w:val="Standard"/>
-        <w:rPr>
-          <w:noProof/>
-          <w:sz w:val="23"/>
-          <w:szCs w:val="21"/>
-          <w:lang w:val="ca-ES"/>
-        </w:rPr>
-      </w:pPr>
-      <w:r>
-        <w:rPr>
-          <w:noProof/>
-          <w:sz w:val="30"/>
-          <w:lang w:val="en-GB" w:eastAsia="en-GB" w:bidi="ar-SA"/>
-        </w:rPr>
-        <mc:AlternateContent>
-          <mc:Choice Requires="wps">
-            <w:drawing>
-              <wp:anchor distT="0" distB="0" distL="114300" distR="114300" simplePos="0" relativeHeight="251665408" behindDoc="1" locked="0" layoutInCell="1" allowOverlap="1" wp14:anchorId="302CAFBA" wp14:editId="3054492C">
-                <wp:simplePos x="0" y="0"/>
-                <wp:positionH relativeFrom="margin">
-                  <wp:posOffset>-139733</wp:posOffset>
-                </wp:positionH>
-                <wp:positionV relativeFrom="paragraph">
-                  <wp:posOffset>177605</wp:posOffset>
-                </wp:positionV>
-                <wp:extent cx="5657850" cy="1313096"/>
+                <wp:extent cx="5657850" cy="1312545"/>
                 <wp:effectExtent l="0" t="0" r="19050" b="20955"/>
                 <wp:wrapNone/>
                 <wp:docPr id="4" name="Rectangle: Rounded Corners 3"/>
@@ -3103,7 +1632,7 @@
                       <wps:spPr>
                         <a:xfrm>
                           <a:off x="0" y="0"/>
-                          <a:ext cx="5657850" cy="1313096"/>
+                          <a:ext cx="5657850" cy="1312545"/>
                         </a:xfrm>
                         <a:prstGeom prst="roundRect">
                           <a:avLst>
@@ -3146,7 +1675,7 @@
           </mc:Choice>
           <mc:Fallback>
             <w:pict>
-              <v:roundrect w14:anchorId="4184D14A" id="Rectangle: Rounded Corners 3" o:spid="_x0000_s1026" style="position:absolute;margin-left:-11pt;margin-top:14pt;width:445.5pt;height:103.4pt;z-index:-251651072;visibility:visible;mso-wrap-style:square;mso-width-percent:0;mso-height-percent:0;mso-wrap-distance-left:9pt;mso-wrap-distance-top:0;mso-wrap-distance-right:9pt;mso-wrap-distance-bottom:0;mso-position-horizontal:absolute;mso-position-horizontal-relative:margin;mso-position-vertical:absolute;mso-position-vertical-relative:text;mso-width-percent:0;mso-height-percent:0;mso-width-relative:margin;mso-height-relative:margin;v-text-anchor:middle" arcsize="2855f" o:gfxdata="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" fillcolor="#e2f0d9" strokecolor="#70ad47" strokeweight="1.5pt">
+              <v:roundrect w14:anchorId="06884514" id="Rectangle: Rounded Corners 3" o:spid="_x0000_s1026" style="position:absolute;margin-left:-11pt;margin-top:9.35pt;width:445.5pt;height:103.35pt;z-index:-251651072;visibility:visible;mso-wrap-style:square;mso-width-percent:0;mso-height-percent:0;mso-wrap-distance-left:9pt;mso-wrap-distance-top:0;mso-wrap-distance-right:9pt;mso-wrap-distance-bottom:0;mso-position-horizontal:absolute;mso-position-horizontal-relative:margin;mso-position-vertical:absolute;mso-position-vertical-relative:text;mso-width-percent:0;mso-height-percent:0;mso-width-relative:margin;mso-height-relative:margin;v-text-anchor:middle" arcsize="2855f" o:gfxdata="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" fillcolor="#e2f0d9" strokecolor="#70ad47" strokeweight="1.5pt">
                 <v:fill opacity="32896f"/>
                 <v:stroke joinstyle="miter"/>
                 <w10:wrap anchorx="margin"/>
@@ -3160,17 +1689,7 @@
       <w:pPr>
         <w:pStyle w:val="Standard"/>
         <w:rPr>
-          <w:noProof/>
-          <w:sz w:val="23"/>
-          <w:szCs w:val="21"/>
-          <w:lang w:val="ca-ES"/>
-        </w:rPr>
-      </w:pPr>
-    </w:p>
-    <w:p>
-      <w:pPr>
-        <w:pStyle w:val="Standard"/>
-        <w:rPr>
+          <w:rFonts w:hint="eastAsia"/>
           <w:b/>
           <w:noProof/>
           <w:sz w:val="27"/>
@@ -3192,18 +1711,6 @@
     <w:p>
       <w:pPr>
         <w:pStyle w:val="Standard"/>
-        <w:rPr>
-          <w:b/>
-          <w:noProof/>
-          <w:sz w:val="27"/>
-          <w:szCs w:val="21"/>
-          <w:lang w:val="ca-ES"/>
-        </w:rPr>
-      </w:pPr>
-    </w:p>
-    <w:p>
-      <w:pPr>
-        <w:pStyle w:val="Standard"/>
         <w:jc w:val="both"/>
         <w:rPr>
           <w:b/>
@@ -3212,6 +1719,21 @@
           <w:lang w:val="ca-ES"/>
         </w:rPr>
       </w:pPr>
+    </w:p>
+    <w:p>
+      <w:pPr>
+        <w:pStyle w:val="Standard"/>
+        <w:jc w:val="both"/>
+        <w:rPr>
+          <w:rFonts w:hint="eastAsia"/>
+          <w:b/>
+          <w:sz w:val="21"/>
+          <w:szCs w:val="21"/>
+          <w:lang w:val="ca-ES"/>
+        </w:rPr>
+      </w:pPr>
+      <w:bookmarkStart w:id="0" w:name="_GoBack"/>
+      <w:bookmarkEnd w:id="0"/>
       <w:r>
         <w:rPr>
           <w:b/>
@@ -3230,22 +1752,68 @@
           <w:numId w:val="3"/>
         </w:numPr>
         <w:rPr>
-          <w:noProof/>
-          <w:sz w:val="21"/>
-          <w:szCs w:val="21"/>
-          <w:lang w:val="ca-ES"/>
-        </w:rPr>
-      </w:pPr>
-      <w:r>
-        <w:rPr>
-          <w:sz w:val="21"/>
-          <w:szCs w:val="21"/>
-          <w:lang w:val="ca-ES"/>
-        </w:rPr>
-        <w:t>Lloguer de</w:t>
-      </w:r>
-      <w:r>
-        <w:rPr>
+          <w:rFonts w:hint="eastAsia"/>
+          <w:noProof/>
+          <w:sz w:val="21"/>
+          <w:szCs w:val="21"/>
+          <w:lang w:val="ca-ES"/>
+        </w:rPr>
+      </w:pPr>
+      <w:r>
+        <w:rPr>
+          <w:sz w:val="21"/>
+          <w:szCs w:val="21"/>
+          <w:lang w:val="ca-ES"/>
+        </w:rPr>
+        <w:t xml:space="preserve">Lloguer de </w:t>
+      </w:r>
+      <w:r>
+        <w:rPr>
+          <w:noProof/>
+          <w:sz w:val="21"/>
+          <w:szCs w:val="21"/>
+          <w:lang w:val="ca-ES"/>
+        </w:rPr>
+        <w:t>plats, gots, copes i coberts</w:t>
+      </w:r>
+    </w:p>
+    <w:p>
+      <w:pPr>
+        <w:pStyle w:val="Standard"/>
+        <w:ind w:left="720"/>
+        <w:rPr>
+          <w:rFonts w:hint="eastAsia"/>
+          <w:noProof/>
+          <w:sz w:val="21"/>
+          <w:szCs w:val="21"/>
+          <w:lang w:val="ca-ES"/>
+        </w:rPr>
+      </w:pPr>
+    </w:p>
+    <w:p>
+      <w:pPr>
+        <w:pStyle w:val="Standard"/>
+        <w:rPr>
+          <w:rFonts w:hint="eastAsia"/>
+          <w:noProof/>
+          <w:sz w:val="21"/>
+          <w:szCs w:val="21"/>
+          <w:lang w:val="ca-ES"/>
+        </w:rPr>
+      </w:pPr>
+      <w:r>
+        <w:rPr>
+          <w:b/>
+          <w:noProof/>
+          <w:sz w:val="21"/>
+          <w:szCs w:val="21"/>
+          <w:lang w:val="ca-ES"/>
+        </w:rPr>
+        <w:t>Preu:</w:t>
+      </w:r>
+      <w:r>
+        <w:rPr>
+          <w:noProof/>
           <w:sz w:val="21"/>
           <w:szCs w:val="21"/>
           <w:lang w:val="ca-ES"/>
@@ -3254,114 +1822,13 @@
       </w:r>
       <w:r>
         <w:rPr>
-          <w:noProof/>
-          <w:sz w:val="21"/>
-          <w:szCs w:val="21"/>
-          <w:lang w:val="ca-ES"/>
-        </w:rPr>
-        <w:t xml:space="preserve">plats, gots, </w:t>
-      </w:r>
-      <w:r>
-        <w:rPr>
-          <w:noProof/>
-          <w:sz w:val="21"/>
-          <w:szCs w:val="21"/>
-          <w:lang w:val="ca-ES"/>
-        </w:rPr>
-        <w:t>copes i coberts</w:t>
-      </w:r>
-    </w:p>
-    <w:p>
-      <w:pPr>
-        <w:pStyle w:val="Standard"/>
-        <w:ind w:left="720"/>
-        <w:rPr>
-          <w:noProof/>
-          <w:sz w:val="21"/>
-          <w:szCs w:val="21"/>
-          <w:lang w:val="ca-ES"/>
-        </w:rPr>
-      </w:pPr>
-    </w:p>
-    <w:p>
-      <w:pPr>
-        <w:pStyle w:val="Standard"/>
-        <w:rPr>
-          <w:rFonts w:hint="eastAsia"/>
-          <w:noProof/>
-          <w:sz w:val="21"/>
-          <w:szCs w:val="21"/>
-          <w:lang w:val="ca-ES"/>
-        </w:rPr>
-      </w:pPr>
-      <w:r>
-        <w:rPr>
-          <w:b/>
-          <w:noProof/>
-          <w:sz w:val="21"/>
-          <w:szCs w:val="21"/>
-          <w:lang w:val="ca-ES"/>
-        </w:rPr>
-        <w:t>Preu:</w:t>
-      </w:r>
-      <w:r>
-        <w:rPr>
-          <w:noProof/>
-          <w:sz w:val="21"/>
-          <w:szCs w:val="21"/>
-          <w:lang w:val="ca-ES"/>
-        </w:rPr>
-        <w:t xml:space="preserve"> </w:t>
-      </w:r>
-      <w:r>
-        <w:rPr>
-          <w:b/>
-          <w:noProof/>
-          <w:sz w:val="21"/>
-          <w:szCs w:val="21"/>
-          <w:lang w:val="ca-ES"/>
-        </w:rPr>
-        <w:t>1</w:t>
-      </w:r>
-      <w:r>
-        <w:rPr>
-          <w:b/>
-          <w:noProof/>
-          <w:sz w:val="21"/>
-          <w:szCs w:val="21"/>
-          <w:lang w:val="ca-ES"/>
-        </w:rPr>
-        <w:t>.</w:t>
-      </w:r>
-      <w:r>
-        <w:rPr>
-          <w:b/>
-          <w:noProof/>
-          <w:sz w:val="21"/>
-          <w:szCs w:val="21"/>
-          <w:lang w:val="ca-ES"/>
-        </w:rPr>
-        <w:t>5</w:t>
-      </w:r>
-      <w:r>
-        <w:rPr>
-          <w:b/>
-          <w:noProof/>
-          <w:sz w:val="21"/>
-          <w:szCs w:val="21"/>
-          <w:lang w:val="ca-ES"/>
-        </w:rPr>
-        <w:t>0</w:t>
-      </w:r>
-      <w:r>
-        <w:rPr>
-          <w:b/>
-          <w:noProof/>
-          <w:sz w:val="21"/>
-          <w:szCs w:val="21"/>
-          <w:lang w:val="ca-ES"/>
-        </w:rPr>
-        <w:t xml:space="preserve"> € x persona</w:t>
+          <w:b/>
+          <w:noProof/>
+          <w:sz w:val="21"/>
+          <w:szCs w:val="21"/>
+          <w:lang w:val="ca-ES"/>
+        </w:rPr>
+        <w:t>1.50 € x persona</w:t>
       </w:r>
     </w:p>
     <w:p>
@@ -3391,8 +1858,8 @@
     <w:sectPr>
       <w:headerReference w:type="default" r:id="rId8"/>
       <w:footerReference w:type="default" r:id="rId9"/>
-      <w:pgSz w:w="11907" w:h="31185"/>
-      <w:pgMar w:top="425" w:right="1701" w:bottom="3828" w:left="1701" w:header="142" w:footer="709" w:gutter="0"/>
+      <w:pgSz w:w="11907" w:h="20922" w:code="9"/>
+      <w:pgMar w:top="425" w:right="1701" w:bottom="1701" w:left="1701" w:header="142" w:footer="709" w:gutter="0"/>
       <w:cols w:space="708"/>
       <w:docGrid w:linePitch="360"/>
     </w:sectPr>
@@ -3458,7 +1925,7 @@
         <w:rFonts w:ascii="Times New Roman" w:hAnsi="Times New Roman" w:cs="Times New Roman"/>
         <w:noProof/>
       </w:rPr>
-      <w:t>setembre de 21</w:t>
+      <w:t>març de 22</w:t>
     </w:r>
     <w:r>
       <w:rPr>
@@ -3519,7 +1986,7 @@
           <wp:extent cx="1614170" cy="349250"/>
           <wp:effectExtent l="0" t="0" r="0" b="0"/>
           <wp:wrapNone/>
-          <wp:docPr id="16" name="Picture 16" descr="A picture containing object, clock&#10;&#10;Description generated with very high confidence"/>
+          <wp:docPr id="18" name="Picture 18" descr="A picture containing object, clock&#10;&#10;Description generated with very high confidence"/>
           <wp:cNvGraphicFramePr>
             <a:graphicFrameLocks xmlns:a="http://schemas.openxmlformats.org/drawingml/2006/main" noChangeAspect="1"/>
           </wp:cNvGraphicFramePr>
@@ -3834,15 +2301,6 @@
   </w:num>
   <w:num w:numId="3">
     <w:abstractNumId w:val="0"/>
-    <w:lvlOverride w:ilvl="0"/>
-    <w:lvlOverride w:ilvl="1"/>
-    <w:lvlOverride w:ilvl="2"/>
-    <w:lvlOverride w:ilvl="3"/>
-    <w:lvlOverride w:ilvl="4"/>
-    <w:lvlOverride w:ilvl="5"/>
-    <w:lvlOverride w:ilvl="6"/>
-    <w:lvlOverride w:ilvl="7"/>
-    <w:lvlOverride w:ilvl="8"/>
   </w:num>
 </w:numbering>
 </file>

</xml_diff>